<commit_message>
done with lab_1 MOPSU
</commit_message>
<xml_diff>
--- a/2_sem/MOPSU/lab_1/9492_MOPSU_viktorov_LR1.docx
+++ b/2_sem/MOPSU/lab_1/9492_MOPSU_viktorov_LR1.docx
@@ -155,19 +155,7 @@
         <w:rPr>
           <w:b/>
         </w:rPr>
-        <w:t xml:space="preserve">по </w:t>
-      </w:r>
-      <w:r>
-        <w:rPr>
-          <w:b/>
-        </w:rPr>
-        <w:t>лабораторной</w:t>
-      </w:r>
-      <w:r>
-        <w:rPr>
-          <w:b/>
-        </w:rPr>
-        <w:t xml:space="preserve"> работе № 1</w:t>
+        <w:t>по лабораторной работе № 1</w:t>
       </w:r>
     </w:p>
     <w:p>
@@ -653,6 +641,9 @@
         <w:jc w:val="center"/>
       </w:pPr>
       <w:r>
+        <w:rPr>
+          <w:noProof/>
+        </w:rPr>
         <w:drawing>
           <wp:inline distT="0" distB="0" distL="0" distR="0" wp14:anchorId="06493125" wp14:editId="1E08EF61">
             <wp:extent cx="5362575" cy="1994844"/>
@@ -669,7 +660,7 @@
                     <pic:cNvPicPr/>
                   </pic:nvPicPr>
                   <pic:blipFill rotWithShape="1">
-                    <a:blip r:embed="rId5"/>
+                    <a:blip r:embed="rId7"/>
                     <a:srcRect t="6104" b="5391"/>
                     <a:stretch/>
                   </pic:blipFill>
@@ -711,12 +702,21 @@
         <w:t xml:space="preserve"> </w:t>
       </w:r>
       <w:r>
+        <w:rPr>
+          <w:noProof/>
+        </w:rPr>
         <w:fldChar w:fldCharType="begin"/>
       </w:r>
       <w:r>
+        <w:rPr>
+          <w:noProof/>
+        </w:rPr>
         <w:instrText xml:space="preserve"> SEQ Figure \* ARABIC </w:instrText>
       </w:r>
       <w:r>
+        <w:rPr>
+          <w:noProof/>
+        </w:rPr>
         <w:fldChar w:fldCharType="separate"/>
       </w:r>
       <w:r>
@@ -726,6 +726,9 @@
         <w:t>1</w:t>
       </w:r>
       <w:r>
+        <w:rPr>
+          <w:noProof/>
+        </w:rPr>
         <w:fldChar w:fldCharType="end"/>
       </w:r>
       <w:r>
@@ -821,7 +824,7 @@
                     <pic:cNvPicPr/>
                   </pic:nvPicPr>
                   <pic:blipFill>
-                    <a:blip r:embed="rId6">
+                    <a:blip r:embed="rId8">
                       <a:extLst>
                         <a:ext uri="{28A0092B-C50C-407E-A947-70E740481C1C}">
                           <a14:useLocalDpi xmlns:a14="http://schemas.microsoft.com/office/drawing/2010/main" val="0"/>
@@ -862,12 +865,21 @@
         <w:t xml:space="preserve"> </w:t>
       </w:r>
       <w:r>
+        <w:rPr>
+          <w:noProof/>
+        </w:rPr>
         <w:fldChar w:fldCharType="begin"/>
       </w:r>
       <w:r>
+        <w:rPr>
+          <w:noProof/>
+        </w:rPr>
         <w:instrText xml:space="preserve"> SEQ Figure \* ARABIC </w:instrText>
       </w:r>
       <w:r>
+        <w:rPr>
+          <w:noProof/>
+        </w:rPr>
         <w:fldChar w:fldCharType="separate"/>
       </w:r>
       <w:r>
@@ -877,6 +889,9 @@
         <w:t>2</w:t>
       </w:r>
       <w:r>
+        <w:rPr>
+          <w:noProof/>
+        </w:rPr>
         <w:fldChar w:fldCharType="end"/>
       </w:r>
       <w:r>
@@ -902,17 +917,17 @@
           <w:rFonts w:ascii="Consolas" w:eastAsia="Times New Roman" w:hAnsi="Consolas" w:cs="Times New Roman"/>
           <w:sz w:val="20"/>
           <w:szCs w:val="20"/>
+          <w:lang w:eastAsia="ru-RU"/>
+        </w:rPr>
+      </w:pPr>
+      <w:proofErr w:type="spellStart"/>
+      <w:r>
+        <w:rPr>
+          <w:rFonts w:ascii="Consolas" w:eastAsia="Times New Roman" w:hAnsi="Consolas" w:cs="Times New Roman"/>
+          <w:sz w:val="20"/>
+          <w:szCs w:val="20"/>
           <w:lang w:val="en-US" w:eastAsia="ru-RU"/>
         </w:rPr>
-      </w:pPr>
-      <w:proofErr w:type="spellStart"/>
-      <w:r>
-        <w:rPr>
-          <w:rFonts w:ascii="Consolas" w:eastAsia="Times New Roman" w:hAnsi="Consolas" w:cs="Times New Roman"/>
-          <w:sz w:val="20"/>
-          <w:szCs w:val="20"/>
-          <w:lang w:val="en-US" w:eastAsia="ru-RU"/>
-        </w:rPr>
         <w:t>clc</w:t>
       </w:r>
       <w:proofErr w:type="spellEnd"/>
@@ -921,7 +936,7 @@
           <w:rFonts w:ascii="Consolas" w:eastAsia="Times New Roman" w:hAnsi="Consolas" w:cs="Times New Roman"/>
           <w:sz w:val="20"/>
           <w:szCs w:val="20"/>
-          <w:lang w:val="en-US" w:eastAsia="ru-RU"/>
+          <w:lang w:eastAsia="ru-RU"/>
         </w:rPr>
         <w:t>;</w:t>
       </w:r>
@@ -2171,7 +2186,7 @@
           <w:rFonts w:ascii="Consolas" w:eastAsia="Times New Roman" w:hAnsi="Consolas" w:cs="Times New Roman"/>
           <w:sz w:val="20"/>
           <w:szCs w:val="20"/>
-          <w:lang w:val="en-US" w:eastAsia="ru-RU"/>
+          <w:lang w:eastAsia="ru-RU"/>
         </w:rPr>
       </w:pPr>
     </w:p>
@@ -2219,7 +2234,7 @@
                     <pic:cNvPicPr/>
                   </pic:nvPicPr>
                   <pic:blipFill rotWithShape="1">
-                    <a:blip r:embed="rId7">
+                    <a:blip r:embed="rId9">
                       <a:extLst>
                         <a:ext uri="{28A0092B-C50C-407E-A947-70E740481C1C}">
                           <a14:useLocalDpi xmlns:a14="http://schemas.microsoft.com/office/drawing/2010/main" val="0"/>
@@ -2267,12 +2282,21 @@
         <w:t xml:space="preserve"> </w:t>
       </w:r>
       <w:r>
+        <w:rPr>
+          <w:noProof/>
+        </w:rPr>
         <w:fldChar w:fldCharType="begin"/>
       </w:r>
       <w:r>
+        <w:rPr>
+          <w:noProof/>
+        </w:rPr>
         <w:instrText xml:space="preserve"> SEQ Figure \* ARABIC </w:instrText>
       </w:r>
       <w:r>
+        <w:rPr>
+          <w:noProof/>
+        </w:rPr>
         <w:fldChar w:fldCharType="separate"/>
       </w:r>
       <w:r>
@@ -2282,6 +2306,9 @@
         <w:t>3</w:t>
       </w:r>
       <w:r>
+        <w:rPr>
+          <w:noProof/>
+        </w:rPr>
         <w:fldChar w:fldCharType="end"/>
       </w:r>
       <w:r>
@@ -2324,7 +2351,7 @@
                     <pic:cNvPicPr/>
                   </pic:nvPicPr>
                   <pic:blipFill>
-                    <a:blip r:embed="rId8" cstate="print">
+                    <a:blip r:embed="rId10" cstate="print">
                       <a:extLst>
                         <a:ext uri="{28A0092B-C50C-407E-A947-70E740481C1C}">
                           <a14:useLocalDpi xmlns:a14="http://schemas.microsoft.com/office/drawing/2010/main" val="0"/>
@@ -2438,13 +2465,6 @@
     </w:p>
     <w:p>
       <w:pPr>
-        <w:rPr>
-          <w:lang w:val="en-US"/>
-        </w:rPr>
-      </w:pPr>
-    </w:p>
-    <w:p>
-      <w:pPr>
         <w:ind w:firstLine="708"/>
       </w:pPr>
       <w:r>
@@ -2503,7 +2523,7 @@
                     <pic:cNvPicPr/>
                   </pic:nvPicPr>
                   <pic:blipFill>
-                    <a:blip r:embed="rId9" cstate="print">
+                    <a:blip r:embed="rId11" cstate="print">
                       <a:extLst>
                         <a:ext uri="{28A0092B-C50C-407E-A947-70E740481C1C}">
                           <a14:useLocalDpi xmlns:a14="http://schemas.microsoft.com/office/drawing/2010/main" val="0"/>
@@ -2544,12 +2564,21 @@
         <w:t xml:space="preserve"> </w:t>
       </w:r>
       <w:r>
+        <w:rPr>
+          <w:noProof/>
+        </w:rPr>
         <w:fldChar w:fldCharType="begin"/>
       </w:r>
       <w:r>
+        <w:rPr>
+          <w:noProof/>
+        </w:rPr>
         <w:instrText xml:space="preserve"> SEQ Figure \* ARABIC </w:instrText>
       </w:r>
       <w:r>
+        <w:rPr>
+          <w:noProof/>
+        </w:rPr>
         <w:fldChar w:fldCharType="separate"/>
       </w:r>
       <w:r>
@@ -2559,6 +2588,9 @@
         <w:t>5</w:t>
       </w:r>
       <w:r>
+        <w:rPr>
+          <w:noProof/>
+        </w:rPr>
         <w:fldChar w:fldCharType="end"/>
       </w:r>
       <w:r>
@@ -2583,83 +2615,1130 @@
     <w:p>
       <w:pPr>
         <w:ind w:firstLine="708"/>
+      </w:pPr>
+      <w:r>
+        <w:t xml:space="preserve">Из сравнения удобства применения описанных выше способов можно заключить, что </w:t>
+      </w:r>
+      <w:r>
+        <w:rPr>
+          <w:lang w:val="en-US"/>
+        </w:rPr>
+        <w:t>PID</w:t>
+      </w:r>
+      <w:r>
+        <w:t>-</w:t>
+      </w:r>
+      <w:r>
+        <w:rPr>
+          <w:lang w:val="en-US"/>
+        </w:rPr>
+        <w:t>tuning</w:t>
+      </w:r>
+      <w:r>
+        <w:t xml:space="preserve"> позволяет настроить классический ПИД-регулятор и его модификации (П- ПИ-регулятор) с точки зрения переходного процесса, а использование частотного метода позволяет синтезировать математическую модель любого </w:t>
+      </w:r>
+      <w:r>
+        <w:t>физически реализуемого регулятора, предоставляя возможность добавления нулей и полюсов в любое место на графике ЛАФЧХ. Тем самым можно сказать, что первый способ позволяет синтезировать более гибкий регулятор, а второй способ подходит для простой настройки классических регуляторов.</w:t>
+      </w:r>
+    </w:p>
+    <w:p>
+      <w:pPr>
+        <w:ind w:firstLine="708"/>
+      </w:pPr>
+      <w:r>
+        <w:lastRenderedPageBreak/>
+        <w:t xml:space="preserve">После синтеза регулятора его передаточная функция была импортирована в рабочую область </w:t>
+      </w:r>
+      <w:proofErr w:type="spellStart"/>
+      <w:r>
+        <w:rPr>
+          <w:lang w:val="en-US"/>
+        </w:rPr>
+        <w:t>Matlab</w:t>
+      </w:r>
+      <w:proofErr w:type="spellEnd"/>
+      <w:r>
+        <w:t xml:space="preserve">. В </w:t>
+      </w:r>
+      <w:r>
+        <w:rPr>
+          <w:lang w:val="en-US"/>
+        </w:rPr>
+        <w:t>Simulink</w:t>
+      </w:r>
+      <w:r>
+        <w:t xml:space="preserve"> была построена структурная схема системы (рис. 6) замкнутой по углу и подобран коэффициент усиления П-регулятор</w:t>
+      </w:r>
+      <w:r>
+        <w:t>а.</w:t>
+      </w:r>
+    </w:p>
+    <w:p>
+      <w:pPr>
+        <w:keepNext/>
+        <w:ind w:left="720" w:hanging="360"/>
+      </w:pPr>
+      <w:r>
+        <w:rPr>
+          <w:noProof/>
+        </w:rPr>
+        <w:drawing>
+          <wp:inline distT="0" distB="0" distL="0" distR="0" wp14:anchorId="59FECA73" wp14:editId="42190285">
+            <wp:extent cx="5940425" cy="1914525"/>
+            <wp:effectExtent l="0" t="0" r="3175" b="9525"/>
+            <wp:docPr id="6" name="Рисунок 6"/>
+            <wp:cNvGraphicFramePr>
+              <a:graphicFrameLocks xmlns:a="http://schemas.openxmlformats.org/drawingml/2006/main" noChangeAspect="1"/>
+            </wp:cNvGraphicFramePr>
+            <a:graphic xmlns:a="http://schemas.openxmlformats.org/drawingml/2006/main">
+              <a:graphicData uri="http://schemas.openxmlformats.org/drawingml/2006/picture">
+                <pic:pic xmlns:pic="http://schemas.openxmlformats.org/drawingml/2006/picture">
+                  <pic:nvPicPr>
+                    <pic:cNvPr id="1" name=""/>
+                    <pic:cNvPicPr/>
+                  </pic:nvPicPr>
+                  <pic:blipFill rotWithShape="1">
+                    <a:blip r:embed="rId12"/>
+                    <a:srcRect b="6279"/>
+                    <a:stretch/>
+                  </pic:blipFill>
+                  <pic:spPr bwMode="auto">
+                    <a:xfrm>
+                      <a:off x="0" y="0"/>
+                      <a:ext cx="5940425" cy="1914525"/>
+                    </a:xfrm>
+                    <a:prstGeom prst="rect">
+                      <a:avLst/>
+                    </a:prstGeom>
+                    <a:ln>
+                      <a:noFill/>
+                    </a:ln>
+                    <a:extLst>
+                      <a:ext uri="{53640926-AAD7-44D8-BBD7-CCE9431645EC}">
+                        <a14:shadowObscured xmlns:a14="http://schemas.microsoft.com/office/drawing/2010/main"/>
+                      </a:ext>
+                    </a:extLst>
+                  </pic:spPr>
+                </pic:pic>
+              </a:graphicData>
+            </a:graphic>
+          </wp:inline>
+        </w:drawing>
+      </w:r>
+    </w:p>
+    <w:p>
+      <w:pPr>
+        <w:pStyle w:val="a6"/>
+        <w:jc w:val="center"/>
+      </w:pPr>
+      <w:proofErr w:type="spellStart"/>
+      <w:r>
+        <w:t>Figure</w:t>
+      </w:r>
+      <w:proofErr w:type="spellEnd"/>
+      <w:r>
+        <w:t xml:space="preserve"> </w:t>
+      </w:r>
+      <w:fldSimple w:instr=" SEQ Figure \* ARABIC ">
+        <w:r>
+          <w:rPr>
+            <w:noProof/>
+          </w:rPr>
+          <w:t>6</w:t>
+        </w:r>
+      </w:fldSimple>
+      <w:r>
+        <w:t xml:space="preserve"> - Система замкнутая по углу</w:t>
+      </w:r>
+    </w:p>
+    <w:p>
+      <w:r>
+        <w:t>Полученная передаточная функция регулятора:</w:t>
+      </w:r>
+    </w:p>
+    <w:p>
+      <w:pPr>
+        <w:rPr>
+          <w:rFonts w:eastAsiaTheme="minorEastAsia"/>
+        </w:rPr>
+      </w:pPr>
+      <m:oMathPara>
+        <m:oMath>
+          <m:sSub>
+            <m:sSubPr>
+              <m:ctrlPr>
+                <w:rPr>
+                  <w:rFonts w:ascii="Cambria Math" w:hAnsi="Cambria Math"/>
+                  <w:i/>
+                  <w:lang w:val="en-US"/>
+                </w:rPr>
+              </m:ctrlPr>
+            </m:sSubPr>
+            <m:e>
+              <m:r>
+                <w:rPr>
+                  <w:rFonts w:ascii="Cambria Math" w:hAnsi="Cambria Math"/>
+                  <w:lang w:val="en-US"/>
+                </w:rPr>
+                <m:t>W</m:t>
+              </m:r>
+            </m:e>
+            <m:sub>
+              <m:r>
+                <w:rPr>
+                  <w:rFonts w:ascii="Cambria Math" w:hAnsi="Cambria Math"/>
+                  <w:lang w:val="en-US"/>
+                </w:rPr>
+                <m:t>C</m:t>
+              </m:r>
+            </m:sub>
+          </m:sSub>
+          <m:d>
+            <m:dPr>
+              <m:ctrlPr>
+                <w:rPr>
+                  <w:rFonts w:ascii="Cambria Math" w:hAnsi="Cambria Math"/>
+                  <w:i/>
+                  <w:lang w:val="en-US"/>
+                </w:rPr>
+              </m:ctrlPr>
+            </m:dPr>
+            <m:e>
+              <m:r>
+                <w:rPr>
+                  <w:rFonts w:ascii="Cambria Math" w:hAnsi="Cambria Math"/>
+                  <w:lang w:val="en-US"/>
+                </w:rPr>
+                <m:t>s</m:t>
+              </m:r>
+            </m:e>
+          </m:d>
+          <m:r>
+            <w:rPr>
+              <w:rFonts w:ascii="Cambria Math" w:hAnsi="Cambria Math"/>
+              <w:lang w:val="en-US"/>
+            </w:rPr>
+            <m:t>=</m:t>
+          </m:r>
+          <m:f>
+            <m:fPr>
+              <m:ctrlPr>
+                <w:rPr>
+                  <w:rFonts w:ascii="Cambria Math" w:hAnsi="Cambria Math"/>
+                  <w:i/>
+                </w:rPr>
+              </m:ctrlPr>
+            </m:fPr>
+            <m:num>
+              <m:r>
+                <w:rPr>
+                  <w:rFonts w:ascii="Cambria Math" w:hAnsi="Cambria Math"/>
+                </w:rPr>
+                <m:t xml:space="preserve">0.56611 </m:t>
+              </m:r>
+              <m:d>
+                <m:dPr>
+                  <m:ctrlPr>
+                    <w:rPr>
+                      <w:rFonts w:ascii="Cambria Math" w:hAnsi="Cambria Math"/>
+                      <w:i/>
+                    </w:rPr>
+                  </m:ctrlPr>
+                </m:dPr>
+                <m:e>
+                  <m:r>
+                    <w:rPr>
+                      <w:rFonts w:ascii="Cambria Math" w:hAnsi="Cambria Math"/>
+                    </w:rPr>
+                    <m:t>s+113.8</m:t>
+                  </m:r>
+                </m:e>
+              </m:d>
+              <m:d>
+                <m:dPr>
+                  <m:ctrlPr>
+                    <w:rPr>
+                      <w:rFonts w:ascii="Cambria Math" w:hAnsi="Cambria Math"/>
+                      <w:i/>
+                    </w:rPr>
+                  </m:ctrlPr>
+                </m:dPr>
+                <m:e>
+                  <m:r>
+                    <w:rPr>
+                      <w:rFonts w:ascii="Cambria Math" w:hAnsi="Cambria Math"/>
+                    </w:rPr>
+                    <m:t>s+34.01</m:t>
+                  </m:r>
+                </m:e>
+              </m:d>
+            </m:num>
+            <m:den>
+              <m:r>
+                <w:rPr>
+                  <w:rFonts w:ascii="Cambria Math" w:hAnsi="Cambria Math"/>
+                </w:rPr>
+                <m:t>s</m:t>
+              </m:r>
+              <m:d>
+                <m:dPr>
+                  <m:ctrlPr>
+                    <w:rPr>
+                      <w:rFonts w:ascii="Cambria Math" w:hAnsi="Cambria Math"/>
+                      <w:i/>
+                    </w:rPr>
+                  </m:ctrlPr>
+                </m:dPr>
+                <m:e>
+                  <m:r>
+                    <w:rPr>
+                      <w:rFonts w:ascii="Cambria Math" w:hAnsi="Cambria Math"/>
+                    </w:rPr>
+                    <m:t>s+736.6</m:t>
+                  </m:r>
+                </m:e>
+              </m:d>
+            </m:den>
+          </m:f>
+        </m:oMath>
+      </m:oMathPara>
+    </w:p>
+    <w:p>
+      <w:pPr>
+        <w:rPr>
+          <w:rFonts w:eastAsiaTheme="minorEastAsia"/>
+        </w:rPr>
+      </w:pPr>
+      <w:r>
+        <w:rPr>
+          <w:rFonts w:eastAsiaTheme="minorEastAsia"/>
+        </w:rPr>
+        <w:t>Подобранный коэффициент П-регулятора:</w:t>
+      </w:r>
+    </w:p>
+    <w:p>
+      <w:pPr>
+        <w:rPr>
+          <w:rFonts w:ascii="Cambria Math" w:hAnsi="Cambria Math"/>
+          <w:oMath/>
+        </w:rPr>
+      </w:pPr>
+      <m:oMathPara>
+        <m:oMath>
+          <m:sSub>
+            <m:sSubPr>
+              <m:ctrlPr>
+                <w:rPr>
+                  <w:rFonts w:ascii="Cambria Math" w:hAnsi="Cambria Math"/>
+                  <w:i/>
+                </w:rPr>
+              </m:ctrlPr>
+            </m:sSubPr>
+            <m:e>
+              <m:r>
+                <w:rPr>
+                  <w:rFonts w:ascii="Cambria Math" w:hAnsi="Cambria Math"/>
+                </w:rPr>
+                <m:t>W</m:t>
+              </m:r>
+            </m:e>
+            <m:sub>
+              <m:r>
+                <w:rPr>
+                  <w:rFonts w:ascii="Cambria Math" w:hAnsi="Cambria Math"/>
+                </w:rPr>
+                <m:t>F</m:t>
+              </m:r>
+            </m:sub>
+          </m:sSub>
+          <m:d>
+            <m:dPr>
+              <m:ctrlPr>
+                <w:rPr>
+                  <w:rFonts w:ascii="Cambria Math" w:hAnsi="Cambria Math"/>
+                  <w:i/>
+                </w:rPr>
+              </m:ctrlPr>
+            </m:dPr>
+            <m:e>
+              <m:r>
+                <w:rPr>
+                  <w:rFonts w:ascii="Cambria Math" w:hAnsi="Cambria Math"/>
+                </w:rPr>
+                <m:t>s</m:t>
+              </m:r>
+            </m:e>
+          </m:d>
+          <m:r>
+            <w:rPr>
+              <w:rFonts w:ascii="Cambria Math" w:hAnsi="Cambria Math"/>
+            </w:rPr>
+            <m:t>=70</m:t>
+          </m:r>
+        </m:oMath>
+      </m:oMathPara>
+    </w:p>
+    <w:p>
+      <w:pPr>
+        <w:ind w:firstLine="708"/>
+      </w:pPr>
+      <w:r>
+        <w:t>На рисунках 7-8 изображены переходные процессы системы при ступенчатом и постоянном входном воздействии. Можно заметить, что при постоянном воздействии существует статическая. Для устранения статической ошибки при постоянном воздействии необходимо повысить порядок астатизма.</w:t>
+      </w:r>
+    </w:p>
+    <w:p>
+      <w:pPr>
+        <w:ind w:firstLine="708"/>
+      </w:pPr>
+      <w:r>
+        <w:t xml:space="preserve">Далее </w:t>
+      </w:r>
+      <w:r>
+        <w:t xml:space="preserve">для получения регулятора в </w:t>
+      </w:r>
+      <w:r>
+        <w:t xml:space="preserve">дискретной области была произведена его дискретизация, последующая настройка (рис. 9) и импорт полученной передаточной функции в рабочую область </w:t>
+      </w:r>
+      <w:proofErr w:type="spellStart"/>
+      <w:r>
+        <w:t>матлаб</w:t>
+      </w:r>
+      <w:proofErr w:type="spellEnd"/>
+      <w:r>
+        <w:t>. Далее для подтверждения сходства с непрерывным регулятором</w:t>
+      </w:r>
+      <w:r>
+        <w:t xml:space="preserve"> было произведено аналогичное моделирование (рис. 10-11). </w:t>
+      </w:r>
+    </w:p>
+    <w:p/>
+    <w:p>
+      <w:pPr>
+        <w:keepNext/>
+        <w:jc w:val="center"/>
+      </w:pPr>
+      <w:r>
+        <w:rPr>
+          <w:noProof/>
+          <w:lang w:val="en-US"/>
+        </w:rPr>
+        <w:lastRenderedPageBreak/>
+        <w:drawing>
+          <wp:inline distT="0" distB="0" distL="0" distR="0" wp14:anchorId="2E613940" wp14:editId="53387BC0">
+            <wp:extent cx="4858058" cy="3676650"/>
+            <wp:effectExtent l="0" t="0" r="0" b="0"/>
+            <wp:docPr id="7" name="Рисунок 7"/>
+            <wp:cNvGraphicFramePr>
+              <a:graphicFrameLocks xmlns:a="http://schemas.openxmlformats.org/drawingml/2006/main" noChangeAspect="1"/>
+            </wp:cNvGraphicFramePr>
+            <a:graphic xmlns:a="http://schemas.openxmlformats.org/drawingml/2006/main">
+              <a:graphicData uri="http://schemas.openxmlformats.org/drawingml/2006/picture">
+                <pic:pic xmlns:pic="http://schemas.openxmlformats.org/drawingml/2006/picture">
+                  <pic:nvPicPr>
+                    <pic:cNvPr id="7" name="speed_angle_step.png"/>
+                    <pic:cNvPicPr/>
+                  </pic:nvPicPr>
+                  <pic:blipFill rotWithShape="1">
+                    <a:blip r:embed="rId13">
+                      <a:extLst>
+                        <a:ext uri="{28A0092B-C50C-407E-A947-70E740481C1C}">
+                          <a14:useLocalDpi xmlns:a14="http://schemas.microsoft.com/office/drawing/2010/main" val="0"/>
+                        </a:ext>
+                      </a:extLst>
+                    </a:blip>
+                    <a:srcRect b="3146"/>
+                    <a:stretch/>
+                  </pic:blipFill>
+                  <pic:spPr bwMode="auto">
+                    <a:xfrm>
+                      <a:off x="0" y="0"/>
+                      <a:ext cx="4884388" cy="3696577"/>
+                    </a:xfrm>
+                    <a:prstGeom prst="rect">
+                      <a:avLst/>
+                    </a:prstGeom>
+                    <a:ln>
+                      <a:noFill/>
+                    </a:ln>
+                    <a:extLst>
+                      <a:ext uri="{53640926-AAD7-44D8-BBD7-CCE9431645EC}">
+                        <a14:shadowObscured xmlns:a14="http://schemas.microsoft.com/office/drawing/2010/main"/>
+                      </a:ext>
+                    </a:extLst>
+                  </pic:spPr>
+                </pic:pic>
+              </a:graphicData>
+            </a:graphic>
+          </wp:inline>
+        </w:drawing>
+      </w:r>
+    </w:p>
+    <w:p>
+      <w:pPr>
+        <w:pStyle w:val="a6"/>
+        <w:jc w:val="center"/>
+      </w:pPr>
+      <w:proofErr w:type="spellStart"/>
+      <w:r>
+        <w:t>Figure</w:t>
+      </w:r>
+      <w:proofErr w:type="spellEnd"/>
+      <w:r>
+        <w:t xml:space="preserve"> </w:t>
+      </w:r>
+      <w:fldSimple w:instr=" SEQ Figure \* ARABIC ">
+        <w:r>
+          <w:rPr>
+            <w:noProof/>
+          </w:rPr>
+          <w:t>7</w:t>
+        </w:r>
+      </w:fldSimple>
+      <w:r>
+        <w:t xml:space="preserve"> - Переходный процесс системы со ступенчатым воздействием по углу</w:t>
+      </w:r>
+    </w:p>
+    <w:p>
+      <w:pPr>
+        <w:keepNext/>
+        <w:jc w:val="center"/>
+      </w:pPr>
+      <w:r>
+        <w:rPr>
+          <w:noProof/>
+          <w:lang w:val="en-US"/>
+        </w:rPr>
+        <w:drawing>
+          <wp:inline distT="0" distB="0" distL="0" distR="0" wp14:anchorId="75EF99CE" wp14:editId="50E5A8B9">
+            <wp:extent cx="4829006" cy="3895725"/>
+            <wp:effectExtent l="0" t="0" r="0" b="0"/>
+            <wp:docPr id="8" name="Рисунок 8"/>
+            <wp:cNvGraphicFramePr>
+              <a:graphicFrameLocks xmlns:a="http://schemas.openxmlformats.org/drawingml/2006/main" noChangeAspect="1"/>
+            </wp:cNvGraphicFramePr>
+            <a:graphic xmlns:a="http://schemas.openxmlformats.org/drawingml/2006/main">
+              <a:graphicData uri="http://schemas.openxmlformats.org/drawingml/2006/picture">
+                <pic:pic xmlns:pic="http://schemas.openxmlformats.org/drawingml/2006/picture">
+                  <pic:nvPicPr>
+                    <pic:cNvPr id="8" name="step_ramp.png"/>
+                    <pic:cNvPicPr/>
+                  </pic:nvPicPr>
+                  <pic:blipFill>
+                    <a:blip r:embed="rId14">
+                      <a:extLst>
+                        <a:ext uri="{28A0092B-C50C-407E-A947-70E740481C1C}">
+                          <a14:useLocalDpi xmlns:a14="http://schemas.microsoft.com/office/drawing/2010/main" val="0"/>
+                        </a:ext>
+                      </a:extLst>
+                    </a:blip>
+                    <a:stretch>
+                      <a:fillRect/>
+                    </a:stretch>
+                  </pic:blipFill>
+                  <pic:spPr>
+                    <a:xfrm>
+                      <a:off x="0" y="0"/>
+                      <a:ext cx="4838484" cy="3903371"/>
+                    </a:xfrm>
+                    <a:prstGeom prst="rect">
+                      <a:avLst/>
+                    </a:prstGeom>
+                  </pic:spPr>
+                </pic:pic>
+              </a:graphicData>
+            </a:graphic>
+          </wp:inline>
+        </w:drawing>
+      </w:r>
+    </w:p>
+    <w:p>
+      <w:pPr>
+        <w:pStyle w:val="a6"/>
+        <w:jc w:val="center"/>
+      </w:pPr>
+      <w:proofErr w:type="spellStart"/>
+      <w:r>
+        <w:t>Figure</w:t>
+      </w:r>
+      <w:proofErr w:type="spellEnd"/>
+      <w:r>
+        <w:t xml:space="preserve"> </w:t>
+      </w:r>
+      <w:fldSimple w:instr=" SEQ Figure \* ARABIC ">
+        <w:r>
+          <w:rPr>
+            <w:noProof/>
+          </w:rPr>
+          <w:t>8</w:t>
+        </w:r>
+      </w:fldSimple>
+      <w:r>
+        <w:t xml:space="preserve"> - </w:t>
+      </w:r>
+      <w:r>
+        <w:t>Переходный процесс системы с</w:t>
+      </w:r>
+      <w:r>
+        <w:t xml:space="preserve"> постоянным </w:t>
+      </w:r>
+      <w:r>
+        <w:t>воздействием по углу</w:t>
+      </w:r>
+    </w:p>
+    <w:p>
+      <w:pPr>
+        <w:ind w:left="720" w:hanging="360"/>
+      </w:pPr>
+    </w:p>
+    <w:p/>
+    <w:p>
+      <w:pPr>
+        <w:ind w:firstLine="708"/>
+      </w:pPr>
+      <w:r>
+        <w:lastRenderedPageBreak/>
+        <w:t>Передаточная функция дискретизированного регулятора представлена ниже (период дискретизации 0.001 с):</w:t>
+      </w:r>
+    </w:p>
+    <w:p>
+      <w:pPr>
+        <w:rPr>
+          <w:rFonts w:eastAsiaTheme="minorEastAsia"/>
+        </w:rPr>
+      </w:pPr>
+      <m:oMathPara>
+        <m:oMath>
+          <m:sSub>
+            <m:sSubPr>
+              <m:ctrlPr>
+                <w:rPr>
+                  <w:rFonts w:ascii="Cambria Math" w:hAnsi="Cambria Math"/>
+                  <w:i/>
+                  <w:lang w:val="en-US"/>
+                </w:rPr>
+              </m:ctrlPr>
+            </m:sSubPr>
+            <m:e>
+              <m:r>
+                <w:rPr>
+                  <w:rFonts w:ascii="Cambria Math" w:hAnsi="Cambria Math"/>
+                  <w:lang w:val="en-US"/>
+                </w:rPr>
+                <m:t>W</m:t>
+              </m:r>
+            </m:e>
+            <m:sub>
+              <m:r>
+                <w:rPr>
+                  <w:rFonts w:ascii="Cambria Math" w:hAnsi="Cambria Math"/>
+                  <w:lang w:val="en-US"/>
+                </w:rPr>
+                <m:t>C</m:t>
+              </m:r>
+            </m:sub>
+          </m:sSub>
+          <m:d>
+            <m:dPr>
+              <m:ctrlPr>
+                <w:rPr>
+                  <w:rFonts w:ascii="Cambria Math" w:hAnsi="Cambria Math"/>
+                  <w:i/>
+                  <w:lang w:val="en-US"/>
+                </w:rPr>
+              </m:ctrlPr>
+            </m:dPr>
+            <m:e>
+              <m:r>
+                <w:rPr>
+                  <w:rFonts w:ascii="Cambria Math" w:hAnsi="Cambria Math"/>
+                  <w:lang w:val="en-US"/>
+                </w:rPr>
+                <m:t>z</m:t>
+              </m:r>
+            </m:e>
+          </m:d>
+          <m:r>
+            <w:rPr>
+              <w:rFonts w:ascii="Cambria Math" w:hAnsi="Cambria Math"/>
+            </w:rPr>
+            <m:t>=</m:t>
+          </m:r>
+          <m:f>
+            <m:fPr>
+              <m:ctrlPr>
+                <w:rPr>
+                  <w:rFonts w:ascii="Cambria Math" w:hAnsi="Cambria Math"/>
+                  <w:i/>
+                </w:rPr>
+              </m:ctrlPr>
+            </m:fPr>
+            <m:num>
+              <m:r>
+                <w:rPr>
+                  <w:rFonts w:ascii="Cambria Math" w:hAnsi="Cambria Math"/>
+                </w:rPr>
+                <m:t>0.4587 (z-0.9676) (z-0.8957)</m:t>
+              </m:r>
+            </m:num>
+            <m:den>
+              <m:r>
+                <w:rPr>
+                  <w:rFonts w:ascii="Cambria Math" w:hAnsi="Cambria Math"/>
+                </w:rPr>
+                <m:t>(z-1) (z-0.4788)</m:t>
+              </m:r>
+            </m:den>
+          </m:f>
+        </m:oMath>
+      </m:oMathPara>
+    </w:p>
+    <w:p>
+      <w:pPr>
+        <w:keepNext/>
+        <w:jc w:val="center"/>
+      </w:pPr>
+      <w:r>
+        <w:drawing>
+          <wp:inline distT="0" distB="0" distL="0" distR="0" wp14:anchorId="79B83565" wp14:editId="2F33ED89">
+            <wp:extent cx="5940425" cy="3107055"/>
+            <wp:effectExtent l="0" t="0" r="3175" b="0"/>
+            <wp:docPr id="9" name="Рисунок 9"/>
+            <wp:cNvGraphicFramePr>
+              <a:graphicFrameLocks xmlns:a="http://schemas.openxmlformats.org/drawingml/2006/main" noChangeAspect="1"/>
+            </wp:cNvGraphicFramePr>
+            <a:graphic xmlns:a="http://schemas.openxmlformats.org/drawingml/2006/main">
+              <a:graphicData uri="http://schemas.openxmlformats.org/drawingml/2006/picture">
+                <pic:pic xmlns:pic="http://schemas.openxmlformats.org/drawingml/2006/picture">
+                  <pic:nvPicPr>
+                    <pic:cNvPr id="1" name=""/>
+                    <pic:cNvPicPr/>
+                  </pic:nvPicPr>
+                  <pic:blipFill>
+                    <a:blip r:embed="rId15"/>
+                    <a:stretch>
+                      <a:fillRect/>
+                    </a:stretch>
+                  </pic:blipFill>
+                  <pic:spPr>
+                    <a:xfrm>
+                      <a:off x="0" y="0"/>
+                      <a:ext cx="5940425" cy="3107055"/>
+                    </a:xfrm>
+                    <a:prstGeom prst="rect">
+                      <a:avLst/>
+                    </a:prstGeom>
+                  </pic:spPr>
+                </pic:pic>
+              </a:graphicData>
+            </a:graphic>
+          </wp:inline>
+        </w:drawing>
+      </w:r>
+    </w:p>
+    <w:p>
+      <w:pPr>
+        <w:pStyle w:val="a6"/>
+        <w:jc w:val="center"/>
+      </w:pPr>
+      <w:proofErr w:type="spellStart"/>
+      <w:r>
+        <w:t>Figure</w:t>
+      </w:r>
+      <w:proofErr w:type="spellEnd"/>
+      <w:r>
+        <w:t xml:space="preserve"> </w:t>
+      </w:r>
+      <w:fldSimple w:instr=" SEQ Figure \* ARABIC ">
+        <w:r>
+          <w:rPr>
+            <w:noProof/>
+          </w:rPr>
+          <w:t>9</w:t>
+        </w:r>
+      </w:fldSimple>
+      <w:r>
+        <w:t xml:space="preserve"> - Настройка дискретного регулятора</w:t>
+      </w:r>
+    </w:p>
+    <w:p>
+      <w:pPr>
+        <w:keepNext/>
+        <w:ind w:left="720" w:hanging="360"/>
+        <w:jc w:val="center"/>
+      </w:pPr>
+      <w:r>
+        <w:rPr>
+          <w:noProof/>
+        </w:rPr>
+        <w:drawing>
+          <wp:inline distT="0" distB="0" distL="0" distR="0" wp14:anchorId="56519A16" wp14:editId="24FAFFBE">
+            <wp:extent cx="4657725" cy="3706265"/>
+            <wp:effectExtent l="0" t="0" r="0" b="8890"/>
+            <wp:docPr id="10" name="Рисунок 10"/>
+            <wp:cNvGraphicFramePr>
+              <a:graphicFrameLocks xmlns:a="http://schemas.openxmlformats.org/drawingml/2006/main" noChangeAspect="1"/>
+            </wp:cNvGraphicFramePr>
+            <a:graphic xmlns:a="http://schemas.openxmlformats.org/drawingml/2006/main">
+              <a:graphicData uri="http://schemas.openxmlformats.org/drawingml/2006/picture">
+                <pic:pic xmlns:pic="http://schemas.openxmlformats.org/drawingml/2006/picture">
+                  <pic:nvPicPr>
+                    <pic:cNvPr id="10" name="descrete_step_angle.png"/>
+                    <pic:cNvPicPr/>
+                  </pic:nvPicPr>
+                  <pic:blipFill>
+                    <a:blip r:embed="rId16">
+                      <a:extLst>
+                        <a:ext uri="{28A0092B-C50C-407E-A947-70E740481C1C}">
+                          <a14:useLocalDpi xmlns:a14="http://schemas.microsoft.com/office/drawing/2010/main" val="0"/>
+                        </a:ext>
+                      </a:extLst>
+                    </a:blip>
+                    <a:stretch>
+                      <a:fillRect/>
+                    </a:stretch>
+                  </pic:blipFill>
+                  <pic:spPr>
+                    <a:xfrm>
+                      <a:off x="0" y="0"/>
+                      <a:ext cx="4670135" cy="3716140"/>
+                    </a:xfrm>
+                    <a:prstGeom prst="rect">
+                      <a:avLst/>
+                    </a:prstGeom>
+                  </pic:spPr>
+                </pic:pic>
+              </a:graphicData>
+            </a:graphic>
+          </wp:inline>
+        </w:drawing>
+      </w:r>
+    </w:p>
+    <w:p>
+      <w:pPr>
+        <w:pStyle w:val="a6"/>
+        <w:jc w:val="center"/>
+      </w:pPr>
+      <w:proofErr w:type="spellStart"/>
+      <w:r>
+        <w:t>Figure</w:t>
+      </w:r>
+      <w:proofErr w:type="spellEnd"/>
+      <w:r>
+        <w:t xml:space="preserve"> </w:t>
+      </w:r>
+      <w:fldSimple w:instr=" SEQ Figure \* ARABIC ">
+        <w:r>
+          <w:rPr>
+            <w:noProof/>
+          </w:rPr>
+          <w:t>10</w:t>
+        </w:r>
+      </w:fldSimple>
+      <w:r>
+        <w:t xml:space="preserve"> - Переходный процесс по скорости и углу при постоянном воздействии (дискретный регулятор)</w:t>
+      </w:r>
+    </w:p>
+    <w:p>
+      <w:pPr>
+        <w:keepNext/>
+        <w:ind w:left="720" w:hanging="360"/>
+        <w:jc w:val="center"/>
+      </w:pPr>
+      <w:r>
+        <w:rPr>
+          <w:noProof/>
+        </w:rPr>
+        <w:lastRenderedPageBreak/>
+        <w:drawing>
+          <wp:inline distT="0" distB="0" distL="0" distR="0" wp14:anchorId="22DC5A3D" wp14:editId="23D28783">
+            <wp:extent cx="4746858" cy="3629025"/>
+            <wp:effectExtent l="0" t="0" r="0" b="0"/>
+            <wp:docPr id="11" name="Рисунок 11"/>
+            <wp:cNvGraphicFramePr>
+              <a:graphicFrameLocks xmlns:a="http://schemas.openxmlformats.org/drawingml/2006/main" noChangeAspect="1"/>
+            </wp:cNvGraphicFramePr>
+            <a:graphic xmlns:a="http://schemas.openxmlformats.org/drawingml/2006/main">
+              <a:graphicData uri="http://schemas.openxmlformats.org/drawingml/2006/picture">
+                <pic:pic xmlns:pic="http://schemas.openxmlformats.org/drawingml/2006/picture">
+                  <pic:nvPicPr>
+                    <pic:cNvPr id="11" name="discrete_step_angle.png"/>
+                    <pic:cNvPicPr/>
+                  </pic:nvPicPr>
+                  <pic:blipFill>
+                    <a:blip r:embed="rId17">
+                      <a:extLst>
+                        <a:ext uri="{28A0092B-C50C-407E-A947-70E740481C1C}">
+                          <a14:useLocalDpi xmlns:a14="http://schemas.microsoft.com/office/drawing/2010/main" val="0"/>
+                        </a:ext>
+                      </a:extLst>
+                    </a:blip>
+                    <a:stretch>
+                      <a:fillRect/>
+                    </a:stretch>
+                  </pic:blipFill>
+                  <pic:spPr>
+                    <a:xfrm>
+                      <a:off x="0" y="0"/>
+                      <a:ext cx="4751114" cy="3632279"/>
+                    </a:xfrm>
+                    <a:prstGeom prst="rect">
+                      <a:avLst/>
+                    </a:prstGeom>
+                  </pic:spPr>
+                </pic:pic>
+              </a:graphicData>
+            </a:graphic>
+          </wp:inline>
+        </w:drawing>
+      </w:r>
+    </w:p>
+    <w:p>
+      <w:pPr>
+        <w:pStyle w:val="a6"/>
+        <w:jc w:val="center"/>
+      </w:pPr>
+      <w:proofErr w:type="spellStart"/>
+      <w:r>
+        <w:t>Figure</w:t>
+      </w:r>
+      <w:proofErr w:type="spellEnd"/>
+      <w:r>
+        <w:t xml:space="preserve"> </w:t>
+      </w:r>
+      <w:fldSimple w:instr=" SEQ Figure \* ARABIC ">
+        <w:r>
+          <w:rPr>
+            <w:noProof/>
+          </w:rPr>
+          <w:t>11</w:t>
+        </w:r>
+      </w:fldSimple>
+      <w:r>
+        <w:t xml:space="preserve"> - Переходный процесс по скорости и углу при </w:t>
+      </w:r>
+      <w:r>
+        <w:t>ступенчатом</w:t>
+      </w:r>
+      <w:r>
+        <w:t xml:space="preserve"> воздействии (диск</w:t>
+      </w:r>
+      <w:r>
+        <w:t>р</w:t>
+      </w:r>
+      <w:r>
+        <w:t>етный регулятор)</w:t>
+      </w:r>
+    </w:p>
+    <w:p>
+      <w:pPr>
+        <w:ind w:left="720" w:hanging="360"/>
+      </w:pPr>
+    </w:p>
+    <w:p>
+      <w:pPr>
+        <w:ind w:left="720" w:hanging="360"/>
+        <w:jc w:val="center"/>
+        <w:rPr>
+          <w:b/>
+        </w:rPr>
+      </w:pPr>
+      <w:r>
+        <w:rPr>
+          <w:b/>
+        </w:rPr>
+        <w:t>Вывод</w:t>
+      </w:r>
+    </w:p>
+    <w:p>
+      <w:pPr>
+        <w:ind w:firstLine="360"/>
+      </w:pPr>
+      <w:r>
+        <w:t xml:space="preserve">В ходе выполнения данной лабораторной работы была получена математическая модель системы с двигателем постоянного тока, замкнутая по скорости в </w:t>
+      </w:r>
+      <w:r>
+        <w:rPr>
+          <w:lang w:val="en-US"/>
+        </w:rPr>
+        <w:t>Simulink</w:t>
+      </w:r>
+      <w:r>
+        <w:t>. Проведено моделирование и получены графики переходных характеристик. По ним был сделан вывод о недостаточном качестве переходных процессов и необходимости синтеза регулятора</w:t>
+      </w:r>
+      <w:r>
+        <w:t>.</w:t>
+      </w:r>
+    </w:p>
+    <w:p>
+      <w:pPr>
+        <w:ind w:firstLine="360"/>
+      </w:pPr>
+      <w:r>
+        <w:t xml:space="preserve">Синтез регулятора проведен с помощью программного пакета </w:t>
+      </w:r>
+      <w:r>
+        <w:rPr>
+          <w:lang w:val="en-US"/>
+        </w:rPr>
+        <w:t>Control</w:t>
+      </w:r>
+      <w:r>
+        <w:t xml:space="preserve"> </w:t>
+      </w:r>
+      <w:r>
+        <w:rPr>
+          <w:lang w:val="en-US"/>
+        </w:rPr>
+        <w:t>System</w:t>
+      </w:r>
+      <w:r>
+        <w:t xml:space="preserve"> </w:t>
+      </w:r>
+      <w:r>
+        <w:rPr>
+          <w:lang w:val="en-US"/>
+        </w:rPr>
+        <w:t>Designer</w:t>
+      </w:r>
+      <w:r>
+        <w:t xml:space="preserve"> двумя способами, а именно частотный синтез и синтез с помощью функции </w:t>
+      </w:r>
+      <w:r>
+        <w:rPr>
+          <w:lang w:val="en-US"/>
+        </w:rPr>
+        <w:t>PID</w:t>
+      </w:r>
+      <w:r>
+        <w:t>-</w:t>
+      </w:r>
+      <w:r>
+        <w:rPr>
+          <w:lang w:val="en-US"/>
+        </w:rPr>
+        <w:t>tuning</w:t>
+      </w:r>
+      <w:r>
+        <w:t xml:space="preserve">. Было проведено качественное сравнение этих способов синтеза с точки зрения удобства использования. Далее был осуществлен импорт передаточной функции полученного регулятора и проведено моделирование полученной системы на предмет получения переходных процессов при постоянном и ступенчатом воздействии. Был </w:t>
+      </w:r>
+      <w:r>
+        <w:lastRenderedPageBreak/>
+        <w:t xml:space="preserve">сделан вывод о необходимости повышения порядка астатизма для сведения постоянной ошибки при постоянном воздействии к нулю. </w:t>
+      </w:r>
+    </w:p>
+    <w:p>
+      <w:pPr>
+        <w:ind w:firstLine="360"/>
+      </w:pPr>
+      <w:r>
+        <w:t xml:space="preserve">Далее был проведен перевод полученного регулятора в дискретную область с периодом дискретизации 0.001 с., последующая </w:t>
+      </w:r>
+      <w:proofErr w:type="spellStart"/>
+      <w:r>
+        <w:t>донастройка</w:t>
+      </w:r>
+      <w:proofErr w:type="spellEnd"/>
+      <w:r>
+        <w:t xml:space="preserve"> и проведение моделирования. По результатам этого моделирования можно сделать вывод о том, что при достаточно малом периоде дискретизации и должной настройке регулятора</w:t>
+      </w:r>
+      <w:r>
+        <w:t xml:space="preserve"> поведение системы повторяет поведение системы с непрерывным регулятором. Запас устойчивости системы с непрерывным регулятором - 76.4</w:t>
+      </w:r>
+      <w:r>
+        <w:rPr>
+          <w:rFonts w:ascii="Cambria Math" w:hAnsi="Cambria Math"/>
+        </w:rPr>
+        <w:t>°</w:t>
+      </w:r>
+      <w:r>
+        <w:t>, системы с дискретным регулятором – 70.5</w:t>
+      </w:r>
+      <w:r>
+        <w:rPr>
+          <w:rFonts w:ascii="Cambria Math" w:hAnsi="Cambria Math"/>
+        </w:rPr>
+        <w:t>°</w:t>
+      </w:r>
+      <w:r>
+        <w:t>.</w:t>
+      </w:r>
+    </w:p>
+    <w:p>
+      <w:pPr>
+        <w:ind w:left="720" w:hanging="360"/>
+      </w:pPr>
+    </w:p>
+    <w:p>
+      <w:pPr>
+        <w:ind w:left="720" w:hanging="360"/>
+      </w:pPr>
+    </w:p>
+    <w:p>
+      <w:pPr>
+        <w:ind w:left="720" w:hanging="360"/>
+      </w:pPr>
+    </w:p>
+    <w:p>
+      <w:pPr>
+        <w:ind w:left="720" w:hanging="360"/>
+      </w:pPr>
+    </w:p>
+    <w:p>
+      <w:pPr>
+        <w:ind w:left="720" w:hanging="360"/>
+      </w:pPr>
+    </w:p>
+    <w:p>
+      <w:pPr>
+        <w:ind w:left="720" w:hanging="360"/>
+      </w:pPr>
+    </w:p>
+    <w:p>
+      <w:pPr>
+        <w:ind w:left="720" w:hanging="360"/>
+      </w:pPr>
+    </w:p>
+    <w:p>
+      <w:pPr>
+        <w:ind w:left="720" w:hanging="360"/>
+      </w:pPr>
+    </w:p>
+    <w:p>
+      <w:pPr>
+        <w:ind w:left="720" w:hanging="360"/>
+      </w:pPr>
+    </w:p>
+    <w:p>
+      <w:pPr>
+        <w:ind w:left="720" w:hanging="360"/>
+      </w:pPr>
+    </w:p>
+    <w:p>
+      <w:pPr>
+        <w:ind w:left="720" w:hanging="360"/>
+      </w:pPr>
+    </w:p>
+    <w:p>
+      <w:pPr>
+        <w:ind w:left="720" w:hanging="360"/>
+      </w:pPr>
+    </w:p>
+    <w:p>
+      <w:pPr>
+        <w:ind w:left="720" w:hanging="360"/>
+      </w:pPr>
+    </w:p>
+    <w:p>
+      <w:pPr>
+        <w:ind w:left="720" w:hanging="360"/>
+      </w:pPr>
+    </w:p>
+    <w:p>
+      <w:pPr>
+        <w:ind w:left="720" w:hanging="360"/>
       </w:pPr>
       <w:bookmarkStart w:id="0" w:name="_GoBack"/>
       <w:bookmarkEnd w:id="0"/>
-      <w:r>
-        <w:t xml:space="preserve">Из сравнения удобства применения описанных выше способов можно заключить, что </w:t>
-      </w:r>
-      <w:r>
-        <w:rPr>
-          <w:lang w:val="en-US"/>
-        </w:rPr>
-        <w:t>PID</w:t>
-      </w:r>
-      <w:r>
-        <w:t>-</w:t>
-      </w:r>
-      <w:r>
-        <w:rPr>
-          <w:lang w:val="en-US"/>
-        </w:rPr>
-        <w:t>tuning</w:t>
-      </w:r>
-      <w:r>
-        <w:t xml:space="preserve"> позволяет настроить классический ПИД-регулятор и его модификации (П- ПИ-регулятор) с точки зрения переходного процесса, а использование частотного метода позволяет синтезировать математическую модель любого </w:t>
-      </w:r>
-      <w:r>
-        <w:t>физически реализуемого регулятора, предоставляя возможность добавления нулей и полюсов в любое место на графике ЛАФЧХ. Тем самым можно сказать, что первый способ позволяет синтезировать более гибкий регулятор, а второй способ подходит для простой настройки классических регуляторов.</w:t>
-      </w:r>
-    </w:p>
-    <w:p>
-      <w:pPr>
-        <w:ind w:left="720" w:hanging="360"/>
-      </w:pPr>
-    </w:p>
-    <w:p>
-      <w:pPr>
-        <w:ind w:left="720" w:hanging="360"/>
-      </w:pPr>
-    </w:p>
-    <w:p>
-      <w:pPr>
-        <w:ind w:left="720" w:hanging="360"/>
-      </w:pPr>
-    </w:p>
-    <w:p>
-      <w:pPr>
-        <w:ind w:left="720" w:hanging="360"/>
-      </w:pPr>
-    </w:p>
-    <w:p>
-      <w:pPr>
-        <w:ind w:left="720" w:hanging="360"/>
-      </w:pPr>
-    </w:p>
-    <w:p>
-      <w:pPr>
-        <w:ind w:left="720" w:hanging="360"/>
-      </w:pPr>
-    </w:p>
-    <w:p>
-      <w:pPr>
-        <w:ind w:left="720" w:hanging="360"/>
-      </w:pPr>
-    </w:p>
-    <w:p>
-      <w:pPr>
-        <w:ind w:left="720" w:hanging="360"/>
-      </w:pPr>
-    </w:p>
-    <w:p>
-      <w:pPr>
-        <w:ind w:left="720" w:hanging="360"/>
-      </w:pPr>
-    </w:p>
-    <w:p>
-      <w:pPr>
-        <w:ind w:left="720" w:hanging="360"/>
-      </w:pPr>
     </w:p>
     <w:p>
       <w:pPr>
@@ -2673,6 +3752,7 @@
         <w:rPr>
           <w:b/>
         </w:rPr>
+        <w:lastRenderedPageBreak/>
         <w:t>Контрольные вопросы</w:t>
       </w:r>
     </w:p>
@@ -2825,11 +3905,7 @@
       </w:r>
       <w:proofErr w:type="spellEnd"/>
       <w:r>
-        <w:t xml:space="preserve"> используется в дифференцирующей части ПИД-регулятора для уменьшения чувствительности к шумам и высокочастотным </w:t>
-      </w:r>
-      <w:r>
-        <w:lastRenderedPageBreak/>
-        <w:t>колебаниям входного сигнала, что может привести к улучшению стабильности и качества управления.</w:t>
+        <w:t xml:space="preserve"> используется в дифференцирующей части ПИД-регулятора для уменьшения чувствительности к шумам и высокочастотным колебаниям входного сигнала, что может привести к улучшению стабильности и качества управления.</w:t>
       </w:r>
     </w:p>
     <w:p>
@@ -2865,6 +3941,7 @@
         </w:numPr>
       </w:pPr>
       <w:r>
+        <w:lastRenderedPageBreak/>
         <w:t>Запас устойчивости по амплитуде показывает, насколько большой может быть амплитуда входного воздействия, прежде чем система станет неустойчивой. Обычно запас устойчивости по амплитуде измеряется в децибелах (дБ) и представляет собой разницу между значением амплитуды на частоте среза и амплитудой, при которой система становится неустойчивой (обычно принимается равной 0 дБ).</w:t>
       </w:r>
     </w:p>
@@ -2909,11 +3986,7 @@
         </w:numPr>
       </w:pPr>
       <w:r>
-        <w:t xml:space="preserve">Перерегулирование: с увеличением коэффициента усиления перерегулирование может возрасти. Это связано с тем, что </w:t>
-      </w:r>
-      <w:r>
-        <w:lastRenderedPageBreak/>
-        <w:t>система может стать более чувствительной к начальным условиям и внешним возмущениям, что может привести к превышению выходного сигнала заданного значения и последующему возврату к нему.</w:t>
+        <w:t>Перерегулирование: с увеличением коэффициента усиления перерегулирование может возрасти. Это связано с тем, что система может стать более чувствительной к начальным условиям и внешним возмущениям, что может привести к превышению выходного сигнала заданного значения и последующему возврату к нему.</w:t>
       </w:r>
     </w:p>
     <w:p>
@@ -2925,7 +3998,11 @@
         </w:numPr>
       </w:pPr>
       <w:r>
-        <w:t>Время переходного процесса: с одной стороны, увеличение коэффициента усиления может сократить время переходного процесса, так как система быстрее достигает установившегося состояния. Однако, с другой стороны, слишком большой коэффициент усиления может привести к колебательному или нестационарному поведению системы, что в свою очередь может увеличить время переходного процесса или сделать его нестабильным.</w:t>
+        <w:t xml:space="preserve">Время переходного процесса: с одной стороны, увеличение коэффициента усиления может сократить время переходного процесса, так как система быстрее достигает установившегося состояния. Однако, с другой стороны, слишком большой коэффициент усиления может привести к колебательному или нестационарному поведению системы, что в свою очередь может </w:t>
+      </w:r>
+      <w:r>
+        <w:lastRenderedPageBreak/>
+        <w:t>увеличить время переходного процесса или сделать его нестабильным.</w:t>
       </w:r>
     </w:p>
     <w:p>
@@ -3021,13 +4098,107 @@
       </w:r>
     </w:p>
     <w:sectPr>
+      <w:footerReference w:type="default" r:id="rId18"/>
       <w:pgSz w:w="11906" w:h="16838"/>
       <w:pgMar w:top="1134" w:right="850" w:bottom="1134" w:left="1701" w:header="708" w:footer="708" w:gutter="0"/>
       <w:cols w:space="708"/>
-      <w:docGrid w:linePitch="360"/>
+      <w:titlePg/>
+      <w:docGrid w:linePitch="381"/>
     </w:sectPr>
   </w:body>
 </w:document>
+</file>
+
+<file path=word/endnotes.xml><?xml version="1.0" encoding="utf-8"?>
+<w:endnotes xmlns:wpc="http://schemas.microsoft.com/office/word/2010/wordprocessingCanvas" xmlns:cx="http://schemas.microsoft.com/office/drawing/2014/chartex" xmlns:cx1="http://schemas.microsoft.com/office/drawing/2015/9/8/chartex" xmlns:cx2="http://schemas.microsoft.com/office/drawing/2015/10/21/chartex" xmlns:cx3="http://schemas.microsoft.com/office/drawing/2016/5/9/chartex" xmlns:cx4="http://schemas.microsoft.com/office/drawing/2016/5/10/chartex" xmlns:cx5="http://schemas.microsoft.com/office/drawing/2016/5/11/chartex" xmlns:cx6="http://schemas.microsoft.com/office/drawing/2016/5/12/chartex" xmlns:cx7="http://schemas.microsoft.com/office/drawing/2016/5/13/chartex" xmlns:cx8="http://schemas.microsoft.com/office/drawing/2016/5/14/chartex" xmlns:mc="http://schemas.openxmlformats.org/markup-compatibility/2006" xmlns:aink="http://schemas.microsoft.com/office/drawing/2016/ink" xmlns:am3d="http://schemas.microsoft.com/office/drawing/2017/model3d" xmlns:o="urn:schemas-microsoft-com:office:office" xmlns:r="http://schemas.openxmlformats.org/officeDocument/2006/relationships" xmlns:m="http://schemas.openxmlformats.org/officeDocument/2006/math" xmlns:v="urn:schemas-microsoft-com:vml" xmlns:wp14="http://schemas.microsoft.com/office/word/2010/wordprocessingDrawing" xmlns:wp="http://schemas.openxmlformats.org/drawingml/2006/wordprocessingDrawing" xmlns:w10="urn:schemas-microsoft-com:office:word" xmlns:w="http://schemas.openxmlformats.org/wordprocessingml/2006/main" xmlns:w14="http://schemas.microsoft.com/office/word/2010/wordml" xmlns:w15="http://schemas.microsoft.com/office/word/2012/wordml" xmlns:w16cid="http://schemas.microsoft.com/office/word/2016/wordml/cid" xmlns:w16se="http://schemas.microsoft.com/office/word/2015/wordml/symex" xmlns:wpg="http://schemas.microsoft.com/office/word/2010/wordprocessingGroup" xmlns:wpi="http://schemas.microsoft.com/office/word/2010/wordprocessingInk" xmlns:wne="http://schemas.microsoft.com/office/word/2006/wordml" xmlns:wps="http://schemas.microsoft.com/office/word/2010/wordprocessingShape" mc:Ignorable="w14 w15 w16se w16cid wp14">
+  <w:endnote w:type="separator" w:id="-1">
+    <w:p>
+      <w:pPr>
+        <w:spacing w:after="0" w:line="240" w:lineRule="auto"/>
+      </w:pPr>
+      <w:r>
+        <w:separator/>
+      </w:r>
+    </w:p>
+  </w:endnote>
+  <w:endnote w:type="continuationSeparator" w:id="0">
+    <w:p>
+      <w:pPr>
+        <w:spacing w:after="0" w:line="240" w:lineRule="auto"/>
+      </w:pPr>
+      <w:r>
+        <w:continuationSeparator/>
+      </w:r>
+    </w:p>
+  </w:endnote>
+</w:endnotes>
+</file>
+
+<file path=word/footer1.xml><?xml version="1.0" encoding="utf-8"?>
+<w:ftr xmlns:wpc="http://schemas.microsoft.com/office/word/2010/wordprocessingCanvas" xmlns:cx="http://schemas.microsoft.com/office/drawing/2014/chartex" xmlns:cx1="http://schemas.microsoft.com/office/drawing/2015/9/8/chartex" xmlns:cx2="http://schemas.microsoft.com/office/drawing/2015/10/21/chartex" xmlns:cx3="http://schemas.microsoft.com/office/drawing/2016/5/9/chartex" xmlns:cx4="http://schemas.microsoft.com/office/drawing/2016/5/10/chartex" xmlns:cx5="http://schemas.microsoft.com/office/drawing/2016/5/11/chartex" xmlns:cx6="http://schemas.microsoft.com/office/drawing/2016/5/12/chartex" xmlns:cx7="http://schemas.microsoft.com/office/drawing/2016/5/13/chartex" xmlns:cx8="http://schemas.microsoft.com/office/drawing/2016/5/14/chartex" xmlns:mc="http://schemas.openxmlformats.org/markup-compatibility/2006" xmlns:aink="http://schemas.microsoft.com/office/drawing/2016/ink" xmlns:am3d="http://schemas.microsoft.com/office/drawing/2017/model3d" xmlns:o="urn:schemas-microsoft-com:office:office" xmlns:r="http://schemas.openxmlformats.org/officeDocument/2006/relationships" xmlns:m="http://schemas.openxmlformats.org/officeDocument/2006/math" xmlns:v="urn:schemas-microsoft-com:vml" xmlns:wp14="http://schemas.microsoft.com/office/word/2010/wordprocessingDrawing" xmlns:wp="http://schemas.openxmlformats.org/drawingml/2006/wordprocessingDrawing" xmlns:w10="urn:schemas-microsoft-com:office:word" xmlns:w="http://schemas.openxmlformats.org/wordprocessingml/2006/main" xmlns:w14="http://schemas.microsoft.com/office/word/2010/wordml" xmlns:w15="http://schemas.microsoft.com/office/word/2012/wordml" xmlns:w16cid="http://schemas.microsoft.com/office/word/2016/wordml/cid" xmlns:w16se="http://schemas.microsoft.com/office/word/2015/wordml/symex" xmlns:wpg="http://schemas.microsoft.com/office/word/2010/wordprocessingGroup" xmlns:wpi="http://schemas.microsoft.com/office/word/2010/wordprocessingInk" xmlns:wne="http://schemas.microsoft.com/office/word/2006/wordml" xmlns:wps="http://schemas.microsoft.com/office/word/2010/wordprocessingShape" mc:Ignorable="w14 w15 w16se w16cid wp14">
+  <w:sdt>
+    <w:sdtPr>
+      <w:id w:val="-1533262450"/>
+      <w:docPartObj>
+        <w:docPartGallery w:val="Page Numbers (Bottom of Page)"/>
+        <w:docPartUnique/>
+      </w:docPartObj>
+    </w:sdtPr>
+    <w:sdtContent>
+      <w:p>
+        <w:pPr>
+          <w:pStyle w:val="aa"/>
+          <w:jc w:val="center"/>
+        </w:pPr>
+        <w:r>
+          <w:fldChar w:fldCharType="begin"/>
+        </w:r>
+        <w:r>
+          <w:instrText>PAGE   \* MERGEFORMAT</w:instrText>
+        </w:r>
+        <w:r>
+          <w:fldChar w:fldCharType="separate"/>
+        </w:r>
+        <w:r>
+          <w:t>2</w:t>
+        </w:r>
+        <w:r>
+          <w:fldChar w:fldCharType="end"/>
+        </w:r>
+      </w:p>
+    </w:sdtContent>
+  </w:sdt>
+  <w:p>
+    <w:pPr>
+      <w:pStyle w:val="aa"/>
+    </w:pPr>
+  </w:p>
+</w:ftr>
+</file>
+
+<file path=word/footnotes.xml><?xml version="1.0" encoding="utf-8"?>
+<w:footnotes xmlns:wpc="http://schemas.microsoft.com/office/word/2010/wordprocessingCanvas" xmlns:cx="http://schemas.microsoft.com/office/drawing/2014/chartex" xmlns:cx1="http://schemas.microsoft.com/office/drawing/2015/9/8/chartex" xmlns:cx2="http://schemas.microsoft.com/office/drawing/2015/10/21/chartex" xmlns:cx3="http://schemas.microsoft.com/office/drawing/2016/5/9/chartex" xmlns:cx4="http://schemas.microsoft.com/office/drawing/2016/5/10/chartex" xmlns:cx5="http://schemas.microsoft.com/office/drawing/2016/5/11/chartex" xmlns:cx6="http://schemas.microsoft.com/office/drawing/2016/5/12/chartex" xmlns:cx7="http://schemas.microsoft.com/office/drawing/2016/5/13/chartex" xmlns:cx8="http://schemas.microsoft.com/office/drawing/2016/5/14/chartex" xmlns:mc="http://schemas.openxmlformats.org/markup-compatibility/2006" xmlns:aink="http://schemas.microsoft.com/office/drawing/2016/ink" xmlns:am3d="http://schemas.microsoft.com/office/drawing/2017/model3d" xmlns:o="urn:schemas-microsoft-com:office:office" xmlns:r="http://schemas.openxmlformats.org/officeDocument/2006/relationships" xmlns:m="http://schemas.openxmlformats.org/officeDocument/2006/math" xmlns:v="urn:schemas-microsoft-com:vml" xmlns:wp14="http://schemas.microsoft.com/office/word/2010/wordprocessingDrawing" xmlns:wp="http://schemas.openxmlformats.org/drawingml/2006/wordprocessingDrawing" xmlns:w10="urn:schemas-microsoft-com:office:word" xmlns:w="http://schemas.openxmlformats.org/wordprocessingml/2006/main" xmlns:w14="http://schemas.microsoft.com/office/word/2010/wordml" xmlns:w15="http://schemas.microsoft.com/office/word/2012/wordml" xmlns:w16cid="http://schemas.microsoft.com/office/word/2016/wordml/cid" xmlns:w16se="http://schemas.microsoft.com/office/word/2015/wordml/symex" xmlns:wpg="http://schemas.microsoft.com/office/word/2010/wordprocessingGroup" xmlns:wpi="http://schemas.microsoft.com/office/word/2010/wordprocessingInk" xmlns:wne="http://schemas.microsoft.com/office/word/2006/wordml" xmlns:wps="http://schemas.microsoft.com/office/word/2010/wordprocessingShape" mc:Ignorable="w14 w15 w16se w16cid wp14">
+  <w:footnote w:type="separator" w:id="-1">
+    <w:p>
+      <w:pPr>
+        <w:spacing w:after="0" w:line="240" w:lineRule="auto"/>
+      </w:pPr>
+      <w:r>
+        <w:separator/>
+      </w:r>
+    </w:p>
+  </w:footnote>
+  <w:footnote w:type="continuationSeparator" w:id="0">
+    <w:p>
+      <w:pPr>
+        <w:spacing w:after="0" w:line="240" w:lineRule="auto"/>
+      </w:pPr>
+      <w:r>
+        <w:continuationSeparator/>
+      </w:r>
+    </w:p>
+  </w:footnote>
+</w:footnotes>
 </file>
 
 <file path=word/numbering.xml><?xml version="1.0" encoding="utf-8"?>
@@ -3777,6 +4948,68 @@
       <w:szCs w:val="18"/>
     </w:rPr>
   </w:style>
+  <w:style w:type="character" w:styleId="a7">
+    <w:name w:val="Placeholder Text"/>
+    <w:basedOn w:val="a0"/>
+    <w:uiPriority w:val="99"/>
+    <w:semiHidden/>
+    <w:rsid w:val="001C5E3A"/>
+    <w:rPr>
+      <w:color w:val="808080"/>
+    </w:rPr>
+  </w:style>
+  <w:style w:type="paragraph" w:styleId="a8">
+    <w:name w:val="header"/>
+    <w:basedOn w:val="a"/>
+    <w:link w:val="a9"/>
+    <w:uiPriority w:val="99"/>
+    <w:unhideWhenUsed/>
+    <w:rsid w:val="007B7839"/>
+    <w:pPr>
+      <w:tabs>
+        <w:tab w:val="center" w:pos="4677"/>
+        <w:tab w:val="right" w:pos="9355"/>
+      </w:tabs>
+      <w:spacing w:after="0" w:line="240" w:lineRule="auto"/>
+    </w:pPr>
+  </w:style>
+  <w:style w:type="character" w:customStyle="1" w:styleId="a9">
+    <w:name w:val="Верхний колонтитул Знак"/>
+    <w:basedOn w:val="a0"/>
+    <w:link w:val="a8"/>
+    <w:uiPriority w:val="99"/>
+    <w:rsid w:val="007B7839"/>
+    <w:rPr>
+      <w:rFonts w:ascii="Times New Roman" w:hAnsi="Times New Roman"/>
+      <w:sz w:val="28"/>
+    </w:rPr>
+  </w:style>
+  <w:style w:type="paragraph" w:styleId="aa">
+    <w:name w:val="footer"/>
+    <w:basedOn w:val="a"/>
+    <w:link w:val="ab"/>
+    <w:uiPriority w:val="99"/>
+    <w:unhideWhenUsed/>
+    <w:rsid w:val="007B7839"/>
+    <w:pPr>
+      <w:tabs>
+        <w:tab w:val="center" w:pos="4677"/>
+        <w:tab w:val="right" w:pos="9355"/>
+      </w:tabs>
+      <w:spacing w:after="0" w:line="240" w:lineRule="auto"/>
+    </w:pPr>
+  </w:style>
+  <w:style w:type="character" w:customStyle="1" w:styleId="ab">
+    <w:name w:val="Нижний колонтитул Знак"/>
+    <w:basedOn w:val="a0"/>
+    <w:link w:val="aa"/>
+    <w:uiPriority w:val="99"/>
+    <w:rsid w:val="007B7839"/>
+    <w:rPr>
+      <w:rFonts w:ascii="Times New Roman" w:hAnsi="Times New Roman"/>
+      <w:sz w:val="28"/>
+    </w:rPr>
+  </w:style>
 </w:styles>
 </file>
 

</xml_diff>